<commit_message>
Update package website. Function sample_pars not returns an object of class par_sample
</commit_message>
<xml_diff>
--- a/docs/model-description/model-description.docx
+++ b/docs/model-description/model-description.docx
@@ -128,7 +128,7 @@
         <w:t xml:space="preserve"> </w:t>
       </w:r>
       <w:r>
-        <w:t xml:space="preserve">individual patient simulation model for rheumatoid arthritis (RA) (the IVI-RA model). The IVI-RA model is part of IVIs Open Source Value Project (OSVP), which is is an open, collaborative, and consensus-based process for the development of tools for value assessment. Models developed under the OSVP process are iterative, evolving as the science of value assessment advances and as new evidence becomes available.</w:t>
+        <w:t xml:space="preserve">individual patient simulation model for rheumatoid arthritis (RA) (the IVI-RA model). The IVI-RA model is part of IVIs Open Source Value Project (OSVP), which is building an open, collaborative, and consensus-based process for the development of tools for value assessment. Models developed by the OSVP process are iterative, evolving as the science of value assessment advances and as new evidence becomes available.</w:t>
       </w:r>
     </w:p>
     <w:p>
@@ -136,7 +136,15 @@
         <w:pStyle w:val="BodyText"/>
       </w:pPr>
       <w:r>
-        <w:t xml:space="preserve">Version 1.0 is IVIs first release of the IVI-RA model, and is designed to provide a starting point for open debate. As such, the model is very flexible and allows users to choose from a large number of the plausible model structures based on clinical practice and previous decision-analytic modeling for RA. To help increase understanding and facilitate debate, OSVP models are released along with the following:</w:t>
+        <w:t xml:space="preserve">Version 1.0 is IVIs first release of the IVI-RA model, and is designed to provide a starting point for open debate. As such, the model is very flexible and allows users to choose from a large number of the plausible model structures supported by clinical practice and prior decision-analytic modeling research in RA. General users may run the model online with our web-based user interfaces.</w:t>
+      </w:r>
+    </w:p>
+    <w:p>
+      <w:pPr>
+        <w:pStyle w:val="BodyText"/>
+      </w:pPr>
+      <w:r>
+        <w:t xml:space="preserve">To facilitate transparency, understanding, and debate, OSVP models are released along with the following:</w:t>
       </w:r>
     </w:p>
     <w:p>
@@ -226,7 +234,7 @@
         </w:r>
       </w:hyperlink>
       <w:r>
-        <w:t xml:space="preserve">. Technical users can view the source code for the model, run the model using the R package, or even modify the original source code. This document contains technical documentation for the model including the model structure, statistical methods for parameter estimation, and source data. Finally, users may run the model online with our web-based user interfaces.</w:t>
+        <w:t xml:space="preserve">. Technical users can view the source code for the model, run the model using the R package, or even modify the original source code. This technical documentation provides detail on the model structure, statistical methods for parameter estimation, and source data.</w:t>
       </w:r>
     </w:p>
     <w:p>
@@ -234,7 +242,7 @@
         <w:pStyle w:val="BodyText"/>
       </w:pPr>
       <w:r>
-        <w:t xml:space="preserve">Following version 1.0, each major release of an OSVP model (i.e., version 2.0) will occur following a three step process:</w:t>
+        <w:t xml:space="preserve">Following version 1.0, each major release of an OSVP model (i.e., version 2.0) will occur following a three-step process:</w:t>
       </w:r>
     </w:p>
     <w:p>
@@ -293,7 +301,7 @@
         <w:pStyle w:val="FirstParagraph"/>
       </w:pPr>
       <w:r>
-        <w:t xml:space="preserve">Over time, the number of model structures may shrink as IVI moves toward scientific consensus with the OSVP process. To be sure, the OSVP process will not eliminate all the variation in results of value assessment since perspectives on value will vary and disagreements about relevant clinical evidence may persist. But the consensus-based approach will allows users to better understand legitimate and intrinsic reasons why value estimates vary.</w:t>
+        <w:t xml:space="preserve">Over time, the number of model structures may shrink as the OSVP process moves toward scientific consensus. To be sure, the OSVP process will not eliminate all the variation in results of value assessment since perspectives on value will vary and disagreements about relevant clinical evidence may persist. But the consensus-based approach will allows users to better understand legitimate and intrinsic reasons why value estimates vary.</w:t>
       </w:r>
     </w:p>
     <w:p>
@@ -400,7 +408,7 @@
         <w:t xml:space="preserve"> </w:t>
       </w:r>
       <w:r>
-        <w:t xml:space="preserve">Models should reflects a range of scientifically defensible approaches. Potentially controversial elements are highlighted so that they can be debated and introduced as part of the OSVP process.</w:t>
+        <w:t xml:space="preserve">Models should reflect a range of scientifically defensible approaches. Potentially controversial elements are highlighted so that they can be debated and introduced as part of the OSVP process.</w:t>
       </w:r>
     </w:p>
     <w:p>
@@ -465,7 +473,7 @@
         <w:t xml:space="preserve">Preferences for treatment attributes other than efficacy/safety</w:t>
       </w:r>
       <w:r>
-        <w:t xml:space="preserve">: Most decision-analytic models capture preferences for living in particular disease states and from adverse events; the IVI-RA model incorporates preferences for other treatment attributes such as ease of use and time a medication has been on the market as well.</w:t>
+        <w:t xml:space="preserve">: Most decision-analytic models capture preferences for living in particular disease states and from adverse events; the IVI-RA model incorporates preferences for other treatment attributes such as ease of use and the time a medication has been on the market.</w:t>
       </w:r>
     </w:p>
     <w:p>
@@ -594,7 +602,25 @@
         <w:t xml:space="preserve">(A. H. Briggs, Claxton, and Sculpher 2006; Meltzer, Smith, and others 2011; Drummond et al. 2015)</w:t>
       </w:r>
       <w:r>
-        <w:t xml:space="preserve">. CEAs calculate cost per quality-adjusted life-years (QALYs) for a medical intervention relative to the previous standard of care and deem an intervention cost-effectiveness when total (incremental) benefits outweigh total (incremental) costs. Some researchers have suggested multiple-criteria decision analysis (MCDA) as an alternative to CEA</w:t>
+        <w:t xml:space="preserve">. CEAs calculate cost per quality-adjusted life-years (QALYs) for a medical intervention relative to the previous standard of care and deem an intervention</w:t>
+      </w:r>
+      <w:r>
+        <w:t xml:space="preserve"> </w:t>
+      </w:r>
+      <w:r>
+        <w:t xml:space="preserve">“</w:t>
+      </w:r>
+      <w:r>
+        <w:t xml:space="preserve">cost-effectiveness</w:t>
+      </w:r>
+      <w:r>
+        <w:t xml:space="preserve">”</w:t>
+      </w:r>
+      <w:r>
+        <w:t xml:space="preserve"> </w:t>
+      </w:r>
+      <w:r>
+        <w:t xml:space="preserve">when total (incremental) benefits outweigh total (incremental) costs. Some researchers have suggested multiple-criteria decision analysis (MCDA) as an alternative to CEA</w:t>
       </w:r>
       <w:r>
         <w:t xml:space="preserve"> </w:t>
@@ -653,7 +679,7 @@
         <w:pStyle w:val="FirstParagraph"/>
       </w:pPr>
       <w:r>
-        <w:t xml:space="preserve">The IVI-RA model is a discrete-time individual patient simulation that simulates clinical and economic outcomes for individual patients. Model cycles are 6-months long, which is consistent with clinical trial evidence. Parameter uncertainty is assessed using probabilistic sensitivity analysis (PSA) and structural uncertainty can by estimating value across the 336 possible model structures. The model simulates the progression of the health assessment questionnaire disability index (HAQ), a measure of functional status in RA.</w:t>
+        <w:t xml:space="preserve">The IVI-RA model is a discrete-time individual patient simulation that simulates clinical and economic outcomes for individual patients. Model cycles are 6-months long, which is consistent with clinical trial evidence. Parameter uncertainty is assessed using probabilistic sensitivity analysis (PSA) and structural uncertainty can be assessed by estimating value across the 336 possible model structures. The model simulates the progression of the health assessment questionnaire disability index (HAQ), a measure of functional status in RA.</w:t>
       </w:r>
     </w:p>
     <w:p>
@@ -698,7 +724,7 @@
         <w:pStyle w:val="BodyText"/>
       </w:pPr>
       <w:r>
-        <w:t xml:space="preserve">Patients remain on treatment until treatment discontinuation or death. Time to treatment discontinuation is based on parametric survival analyses of real-world data. Seven possible distributions can be chosen by the user. Male and female mortality is based on US lifetables and increases with the HAQ score at baseline and the change in the HAQ score from baseline.</w:t>
+        <w:t xml:space="preserve">Patients remain on treatment until treatment discontinuation or death. Time to treatment discontinuation is based on parametric survival analyses of real-world data. Seven possible distributions (exponential, Weibull, Gompertz, log-logistic, lognormal, and generalized gamma) can be chosen by the user. Male and female mortality is based on US lifetables and increases with the HAQ score at baseline and the change in the HAQ score from baseline.</w:t>
       </w:r>
     </w:p>
     <w:p>
@@ -738,7 +764,31 @@
         <w:t xml:space="preserve"> </w:t>
       </w:r>
       <w:r>
-        <w:t xml:space="preserve">mixture model. Utility is calculated as a function of the HAQ and individual patient characteristic mapping, serious infections, and preferences for treatment attributes unrelated to safety and efficacy. QALYs combine life expectancy with per cycle utility.</w:t>
+        <w:t xml:space="preserve">mixture model. With both the</w:t>
+      </w:r>
+      <w:r>
+        <w:t xml:space="preserve"> </w:t>
+      </w:r>
+      <w:r>
+        <w:t xml:space="preserve">A. Wailoo et al. (2006)</w:t>
+      </w:r>
+      <w:r>
+        <w:t xml:space="preserve"> </w:t>
+      </w:r>
+      <w:r>
+        <w:t xml:space="preserve">and</w:t>
+      </w:r>
+      <w:r>
+        <w:t xml:space="preserve"> </w:t>
+      </w:r>
+      <w:r>
+        <w:t xml:space="preserve">A. Wailoo et al. (2006)</w:t>
+      </w:r>
+      <w:r>
+        <w:t xml:space="preserve"> </w:t>
+      </w:r>
+      <w:r>
+        <w:t xml:space="preserve">mappings, utility is calculated as a function of the HAQ and individual patient characteristic mapping, serious infections, and preferences for treatment attributes unrelated to safety and efficacy. QALYs combine life expectancy with per cycle utility.</w:t>
       </w:r>
     </w:p>
     <w:p>
@@ -768,7 +818,7 @@
         </w:numPr>
       </w:pPr>
       <w:r>
-        <w:t xml:space="preserve">The longterm progression of HAQ</w:t>
+        <w:t xml:space="preserve">The long-term progression of HAQ</w:t>
       </w:r>
     </w:p>
     <w:p>
@@ -790,7 +840,7 @@
         </w:numPr>
       </w:pPr>
       <w:r>
-        <w:t xml:space="preserve">The extend to which the HAQ score</w:t>
+        <w:t xml:space="preserve">The extent to which the HAQ score</w:t>
       </w:r>
       <w:r>
         <w:t xml:space="preserve"> </w:t>
@@ -848,7 +898,7 @@
         <w:pStyle w:val="FirstParagraph"/>
       </w:pPr>
       <w:r>
-        <w:t xml:space="preserve">The continuing increase in US healthcare costs has stimulated the introduction of initiatives to promote the use of high-value care. Decision-analytic models can be used to inform efficient use of health care resources, but are only relevant when deemed credible by different stakeholders, are representative of the local context and patient population, and can be easily updated without duplication of efforts.</w:t>
+        <w:t xml:space="preserve">The continuing increase in US healthcare costs has stimulated the introduction of initiatives to promote the use of high-value care. Decision-analytic models can be used to inform efficient use of health care resources, but are only relevant when deemed credible by different stakeholders, are representative of the local context and patient population, and can be easily updated without duplication of effort.</w:t>
       </w:r>
     </w:p>
     <w:p>
@@ -856,7 +906,7 @@
         <w:pStyle w:val="BodyText"/>
       </w:pPr>
       <w:r>
-        <w:t xml:space="preserve">The nature of simulation modeling often leads to scientific disagreements and distrust among decision-makers. Models are typically complex and difficult to understand. Even modeling experts may not be able to fully understand a model without public source code and detailed model documentation. Furthermore, efforts to make models accessible to non-experts are lacking. Models also become quickly outdated as new evidence arises or new scientific approaches are developed, which means that previous finding quickly become irrelevant to decision-makers.</w:t>
+        <w:t xml:space="preserve">The nature of simulation modeling often leads to scientific disagreements and mistrust among decision-makers. Models are typically complex and difficult to understand. Even modeling experts may not be able to fully understand a model without public source code and detailed model documentation. Furthermore, efforts to make models accessible to non-experts are lacking. Models also become quickly outdated as new evidence arises or new scientific approaches are developed, which means that previous finding quickly become irrelevant to decision-makers.</w:t>
       </w:r>
     </w:p>
     <w:p>
@@ -872,7 +922,7 @@
         <w:pStyle w:val="BodyText"/>
       </w:pPr>
       <w:r>
-        <w:t xml:space="preserve">OSVP models are released and updated following a four step process:</w:t>
+        <w:t xml:space="preserve">OSVP models are released and updated using a four step process:</w:t>
       </w:r>
     </w:p>
     <w:p>
@@ -883,7 +933,7 @@
         </w:numPr>
       </w:pPr>
       <w:r>
-        <w:t xml:space="preserve">Develop an open-source flexible decision-analytic model reflecting a range of plausible modeling approaches based on clinical practice and previous scientific literature.</w:t>
+        <w:t xml:space="preserve">Develop a flexible, open-source decision-analytic model reflecting a range of plausible modeling approaches based on clinical practice and prior scientific literature.</w:t>
       </w:r>
     </w:p>
     <w:p>
@@ -984,7 +1034,7 @@
         <w:pStyle w:val="FirstParagraph"/>
       </w:pPr>
       <w:r>
-        <w:t xml:space="preserve">This document is an example of the model documentation, which will include details on the model structure, statistical methods for parameter estimation, and source data. The GitHub source code and code documentation are designed for researchers with programming experience. The code documentation provides tutorials and references to functions so that users can run the model. For example, the IVI-RA model is released as an package and can be run using the programming language (see for more details). Users can also modify the source code directly after</w:t>
+        <w:t xml:space="preserve">This document comprises the model documentation, which includes details on the model structure, statistical methods for parameter estimation, and source data. The GitHub source code and code documentation are designed for researchers with programming experience. The code documentation provides tutorials and references to functions so that users can run the model. For example, the IVI-RA model is released as an package and can be run using the programming language (see for more details). Users can also modify the source code directly after</w:t>
       </w:r>
       <w:r>
         <w:t xml:space="preserve"> </w:t>
@@ -1010,7 +1060,7 @@
         <w:pStyle w:val="BodyText"/>
       </w:pPr>
       <w:r>
-        <w:t xml:space="preserve">IVI develops web-based graphical user interfaces to make its models accessible to non-programmers. Stakeholders can modify the models (e.g., by changing the model structure, parameter values, time-horizon, discount factor, etc.) with a point and click interface. Users choose from a simpler interface in which some default values are preselected or a more flexible interface where nearly all model inputs can be modified.</w:t>
+        <w:t xml:space="preserve">IVI develops web-based graphical user interfaces to make its models accessible to non-technical users. Stakeholders can modify the models (e.g., by changing the model structure, parameter values, time-horizon, discount factor, etc.) using a point and click interface. Users can choose from a simpler interface in which some default values are preselected or a more flexible interface where nearly all model inputs can be modified.</w:t>
       </w:r>
     </w:p>
     <w:p>
@@ -1018,7 +1068,7 @@
         <w:pStyle w:val="BodyText"/>
       </w:pPr>
       <w:r>
-        <w:t xml:space="preserve">Researchers may collaborate with IVI in two primary ways. First, they can provide feedback during the public comment period. Second, programmers can make direct changes to the source code by making a</w:t>
+        <w:t xml:space="preserve">Researchers may collaborate with IVI in at least two ways. First, they can provide feedback during the public comment period. Second, programmers can make direct changes to the source code by making a</w:t>
       </w:r>
       <w:r>
         <w:t xml:space="preserve"> </w:t>
@@ -1282,7 +1332,7 @@
         <w:t xml:space="preserve"> </w:t>
       </w:r>
       <w:r>
-        <w:t xml:space="preserve">modeling approach that captures both observable and unobservable patient heterogeneity. Disease progression, mortality, and preferences all vary across patients. In addition, although the evidence base is limited, users of the package can model treatment effects as a function of any combination of patient characteristics (e.g., demographics, prognostic factors). (Note however that the user interface does not yet allow treatment effects to vary across patients due to the limited evidence.) Finally, the model incorporates preferences for treatment attributes unrelated to safety and efficacy.</w:t>
+        <w:t xml:space="preserve">modeling approach that captures both observable and unobservable patient heterogeneity. Disease progression, mortality, and preferences all vary across patients. In addition, although the evidence base is limited, users of the package can model treatment effects as a function of any combination of patient characteristics (e.g., demographics, prognostic factors). Finally, the model incorporates preferences for treatment attributes unrelated to safety and efficacy.</w:t>
       </w:r>
     </w:p>
     <w:p>
@@ -1483,7 +1533,16 @@
         <w:t xml:space="preserve">(Meltzer, Smith, and others 2011)</w:t>
       </w:r>
       <w:r>
-        <w:t xml:space="preserve">. In general, CEA can be thought of as a methodology for maximizing health or well being subject to a resource constraint. The total value of a new health technology relative to a comparator is typically assessed using the incremental net monetary benefit (INMB),</w:t>
+        <w:t xml:space="preserve">. In general, CEA can be thought of as a methodology for maximizing health or well being subject to a resource constraint</w:t>
+      </w:r>
+      <w:r>
+        <w:t xml:space="preserve"> </w:t>
+      </w:r>
+      <w:r>
+        <w:t xml:space="preserve">(Garber and Phelps 1997)</w:t>
+      </w:r>
+      <w:r>
+        <w:t xml:space="preserve">. The total value of a new health technology relative to a comparator is typically assessed using the incremental net monetary benefit (INMB),</w:t>
       </w:r>
     </w:p>
     <w:p>
@@ -1768,7 +1827,7 @@
         <w:t xml:space="preserve"> </w:t>
       </w:r>
       <w:r>
-        <w:t xml:space="preserve">are measured in terms of health gains or patient well-being. Since treatments can effect both morbidity and mortality, CEAs typically use the quality-adjusted life-year (QALY). Since costs and effects vary across patients, some researchers have argued for individualized CEA</w:t>
+        <w:t xml:space="preserve">are measured in terms of health gains or patient well-being. Since treatments can affect both morbidity and mortality, CEAs typically use the quality-adjusted life-year (QALY). Since costs and effects vary across patients, some researchers have argued for individualized CEA</w:t>
       </w:r>
       <w:r>
         <w:t xml:space="preserve"> </w:t>
@@ -1861,7 +1920,7 @@
         <w:pStyle w:val="BodyText"/>
       </w:pPr>
       <w:r>
-        <w:t xml:space="preserve">In this context, decision makers (e.g., users of the user interface) must select the relevant criteria, which, in our context, refers to clinical or economic outcomes from the simulation. Since different criterion may be measured with different units, performance on each criterion is converted into a common scale, for instance, ranging from 0 to 100. There are a number of techniques for creating a common scale; we use a simple linear partial value function to translate scores, which assumes a linear relationship between performance on a given criterion and the standardized score.</w:t>
+        <w:t xml:space="preserve">In this context, decision makers (e.g., users of the user interface) must select the relevant criteria, which, in our context, refers to clinical or economic outcomes from the simulation.</w:t>
       </w:r>
     </w:p>
     <w:p>
@@ -1869,7 +1928,15 @@
         <w:pStyle w:val="BodyText"/>
       </w:pPr>
       <w:r>
-        <w:t xml:space="preserve">Each criterion is given points ranging from 0 to 100 by the decision maker, and weighted by dividing each criterion’s points by the sum of points across all criteria. For example, if there were 3 criteria and each criterion was given a score of 50, then each criterion would receive a weight of 1/3. If, on the other hand, the three criteria were given scores of 25, 50, and 75, then they would be given weights of .167, .33, and .5, respectively.</w:t>
+        <w:t xml:space="preserve">Since different criteria may be measured using different units, performance on each criterion is converted into a common scale, for instance, ranging from 0 to 100. There are a number of techniques for creating a common scale; we use a simple linear partial value function to translate scores, which assumes a linear relationship between performance on a given criterion and the standardized score.</w:t>
+      </w:r>
+    </w:p>
+    <w:p>
+      <w:pPr>
+        <w:pStyle w:val="BodyText"/>
+      </w:pPr>
+      <w:r>
+        <w:t xml:space="preserve">Each criterion is assigned points ranging from 0 to 100 by the decision maker, and weighted by dividing each criterion’s points by the sum of points across all criteria. For example, if there were 3 criteria and each criterion was given a score of 50, then each criterion would receive a weight of 1/3. If, on the other hand, the three criteria were given scores of 25, 50, and 75, then they would be given weights of .167, .33, and .5, respectively.</w:t>
       </w:r>
     </w:p>
     <w:p>
@@ -1917,7 +1984,7 @@
         <w:pStyle w:val="BodyText"/>
       </w:pPr>
       <w:r>
-        <w:t xml:space="preserve">The concept that is arguably most salient to RA is insurance value, which focuses on valuing morbidity-reducing innovations and has the largest effects relative to conventional CEA on treatments for severe diseases where risks to consumers are the greatest. The IVI-RA model allows users to incorporate insurance value into their analyses, while noting that the approach is less well-established than conventional CEA.</w:t>
+        <w:t xml:space="preserve">The concept that is arguably most salient to RA is insurance value, which focuses on valuing morbidity-reducing innovations and has the largest effects relative to conventional CEA on treatments for severe diseases where the burden of illness is the greatest. The IVI-RA model allows users to incorporate insurance value into their analyses, while noting that the approach is less well-established than conventional CEA.</w:t>
       </w:r>
     </w:p>
     <w:p>
@@ -1931,7 +1998,25 @@
         <w:t xml:space="preserve"> </w:t>
       </w:r>
       <w:r>
-        <w:t xml:space="preserve">provide a general framework for incorporating the effects of medical innovation on physical and financial risk. The general idea is that innovation can lower physical risk to healthy patients who might get sick in the future. And while innovation certainly increases financial risk, it can be mitigated by healthcare insurance.</w:t>
+        <w:t xml:space="preserve">provide a general mathematical framework for incorporating the effects of medical innovation on physical and financial risk. The general idea is that innovation can lower physical risk to healthy patients who might get sick in the future. New medical technologies act like</w:t>
+      </w:r>
+      <w:r>
+        <w:t xml:space="preserve"> </w:t>
+      </w:r>
+      <w:r>
+        <w:t xml:space="preserve">“</w:t>
+      </w:r>
+      <w:r>
+        <w:t xml:space="preserve">insurance policies</w:t>
+      </w:r>
+      <w:r>
+        <w:t xml:space="preserve">”</w:t>
+      </w:r>
+      <w:r>
+        <w:t xml:space="preserve"> </w:t>
+      </w:r>
+      <w:r>
+        <w:t xml:space="preserve">that protect a healthy person from all or part of the costs of falling ill. And while innovation certainly increases financial risk, this increase in financial risk can be mitigated by healthcare insurance.</w:t>
       </w:r>
     </w:p>
     <w:p>
@@ -3280,7 +3365,7 @@
         </m:sSubSup>
       </m:oMath>
       <w:r>
-        <w:t xml:space="preserve">, is harder to estimate, but we allows users to specify it directly in our model and web-based user interfaces.</w:t>
+        <w:t xml:space="preserve">, is harder to estimate, but we allows users to specify it directly in our model and web-based user interfaces. Intuitively, this term reflects the amount of money the consumer would give up when healthy in exchange for gaining an additional dollar when sick. It rises when the consumer faces greater risks from illness.</w:t>
       </w:r>
     </w:p>
     <w:p>
@@ -3288,7 +3373,7 @@
         <w:pStyle w:val="BodyText"/>
       </w:pPr>
       <w:r>
-        <w:t xml:space="preserve">It is worth emphasizing that insurance value is only larger than conventional value if the marginal utility of consumption in the sick state is greater than the marginal utility of consumption in the healthy state (i.e.,</w:t>
+        <w:t xml:space="preserve">It is worth emphasizing that insurance value is only larger than conventional value if the consumer is willing to give up more than $1 in the well state in exchange for an additional $1 in the sick state (i.e.,</w:t>
       </w:r>
       <w:r>
         <w:t xml:space="preserve"> </w:t>
@@ -3339,55 +3424,7 @@
         </m:r>
       </m:oMath>
       <w:r>
-        <w:t xml:space="preserve">). A second interpretation of</w:t>
-      </w:r>
-      <w:r>
-        <w:t xml:space="preserve"> </w:t>
-      </w:r>
-      <m:oMath>
-        <m:sSubSup>
-          <m:e>
-            <m:r>
-              <m:t>u</m:t>
-            </m:r>
-          </m:e>
-          <m:sub>
-            <m:r>
-              <m:t>c</m:t>
-            </m:r>
-          </m:sub>
-          <m:sup>
-            <m:r>
-              <m:t>s</m:t>
-            </m:r>
-          </m:sup>
-        </m:sSubSup>
-        <m:r>
-          <m:t>/</m:t>
-        </m:r>
-        <m:sSubSup>
-          <m:e>
-            <m:r>
-              <m:t>u</m:t>
-            </m:r>
-          </m:e>
-          <m:sub>
-            <m:r>
-              <m:t>c</m:t>
-            </m:r>
-          </m:sub>
-          <m:sup>
-            <m:r>
-              <m:t>w</m:t>
-            </m:r>
-          </m:sup>
-        </m:sSubSup>
-      </m:oMath>
-      <w:r>
-        <w:t xml:space="preserve"> </w:t>
-      </w:r>
-      <w:r>
-        <w:t xml:space="preserve">shows that there are empirical reasons for this to be the case. In particular, it can be thought of as the value of one dollar of health insurance coverage, which implies that if demand for health insurance is positive, then</w:t>
+        <w:t xml:space="preserve">). This is likely to be true, because if the demand for healthcare insurance is positive, then</w:t>
       </w:r>
       <w:r>
         <w:t xml:space="preserve"> </w:t>
@@ -3785,7 +3822,7 @@
         </m:r>
       </m:oMath>
       <w:r>
-        <w:t xml:space="preserve">, health insurance completely eliminates spending risk the value of a technology is equal to its conventional value plus the value of physical risk reduction. More generally,</w:t>
+        <w:t xml:space="preserve">. Here, health insurance completely eliminates spending risk the value of a technology is equal to its conventional value plus the value of physical risk reduction. More generally,</w:t>
       </w:r>
       <w:r>
         <w:t xml:space="preserve"> </w:t>
@@ -21665,6 +21702,29 @@
         <w:pStyle w:val="Bibliography"/>
       </w:pPr>
       <w:r>
+        <w:t xml:space="preserve">Garber, Alan M, and Charles E Phelps. 1997. “Economic Foundations of Cost-Effectiveness Analysis.”</w:t>
+      </w:r>
+      <w:r>
+        <w:t xml:space="preserve"> </w:t>
+      </w:r>
+      <w:r>
+        <w:rPr>
+          <w:i/>
+        </w:rPr>
+        <w:t xml:space="preserve">Journal of Health Economics</w:t>
+      </w:r>
+      <w:r>
+        <w:t xml:space="preserve"> </w:t>
+      </w:r>
+      <w:r>
+        <w:t xml:space="preserve">16 (1). Elsevier: 1–31.</w:t>
+      </w:r>
+    </w:p>
+    <w:p>
+      <w:pPr>
+        <w:pStyle w:val="Bibliography"/>
+      </w:pPr>
+      <w:r>
         <w:t xml:space="preserve">Garrison, Louis P, Sachin Kamal-Bahl, and Adrian Towse. 2017. “Toward a Broader Concept of Value: Identifying and Defining Elements for an Expanded Cost-Effectiveness Analysis.”</w:t>
       </w:r>
       <w:r>
@@ -22720,7 +22780,7 @@
     </w:lvl>
   </w:abstractNum>
   <w:abstractNum w:abstractNumId="990">
-    <w:nsid w:val="c8f0b3e5"/>
+    <w:nsid w:val="df3f3605"/>
     <w:multiLevelType w:val="multilevel"/>
     <w:lvl w:ilvl="0">
       <w:numFmt w:val="bullet"/>
@@ -22801,7 +22861,7 @@
     </w:lvl>
   </w:abstractNum>
   <w:abstractNum w:abstractNumId="991">
-    <w:nsid w:val="99eea6e1"/>
+    <w:nsid w:val="768a23d1"/>
     <w:multiLevelType w:val="multilevel"/>
     <w:lvl w:ilvl="0">
       <w:numFmt w:val="bullet"/>
@@ -22882,7 +22942,7 @@
     </w:lvl>
   </w:abstractNum>
   <w:abstractNum w:abstractNumId="99201">
-    <w:nsid w:val="3cbfc664"/>
+    <w:nsid w:val="8946b529"/>
     <w:multiLevelType w:val="multilevel"/>
     <w:lvl w:ilvl="0">
       <w:start w:val="1"/>

</xml_diff>